<commit_message>
agregar diagrama de clases
Se agrego el diagrama de clases a los documentos
</commit_message>
<xml_diff>
--- a/Documentacion/Diagramas del proyecto.docx
+++ b/Documentacion/Diagramas del proyecto.docx
@@ -38,11 +38,12 @@
           <w:sz w:val="28"/>
           <w:szCs w:val="28"/>
         </w:rPr>
-        <w:t xml:space="preserve">Diagrama de caso de uso </w:t>
-      </w:r>
-    </w:p>
-    <w:p>
-      <w:pPr>
+        <w:t>Diagrama de clases</w:t>
+      </w:r>
+    </w:p>
+    <w:p>
+      <w:pPr>
+        <w:jc w:val="center"/>
         <w:rPr>
           <w:b/>
           <w:bCs/>
@@ -55,10 +56,10 @@
           <w:noProof/>
         </w:rPr>
         <w:drawing>
-          <wp:inline distT="0" distB="0" distL="0" distR="0" wp14:anchorId="1B76542E" wp14:editId="1BF19B4F">
-            <wp:extent cx="5400040" cy="1613535"/>
-            <wp:effectExtent l="0" t="0" r="0" b="5715"/>
-            <wp:docPr id="1" name="Imagen 1"/>
+          <wp:inline distT="0" distB="0" distL="0" distR="0" wp14:anchorId="6B20E7F3" wp14:editId="686F3290">
+            <wp:extent cx="2305050" cy="4400550"/>
+            <wp:effectExtent l="0" t="0" r="0" b="0"/>
+            <wp:docPr id="5" name="Imagen 5" descr="Diagrama&#10;&#10;Descripción generada automáticamente"/>
             <wp:cNvGraphicFramePr>
               <a:graphicFrameLocks xmlns:a="http://schemas.openxmlformats.org/drawingml/2006/main" noChangeAspect="1"/>
             </wp:cNvGraphicFramePr>
@@ -66,7 +67,7 @@
               <a:graphicData uri="http://schemas.openxmlformats.org/drawingml/2006/picture">
                 <pic:pic xmlns:pic="http://schemas.openxmlformats.org/drawingml/2006/picture">
                   <pic:nvPicPr>
-                    <pic:cNvPr id="1" name=""/>
+                    <pic:cNvPr id="5" name="Imagen 5" descr="Diagrama&#10;&#10;Descripción generada automáticamente"/>
                     <pic:cNvPicPr/>
                   </pic:nvPicPr>
                   <pic:blipFill>
@@ -78,7 +79,7 @@
                   <pic:spPr>
                     <a:xfrm>
                       <a:off x="0" y="0"/>
-                      <a:ext cx="5400040" cy="1613535"/>
+                      <a:ext cx="2305050" cy="4400550"/>
                     </a:xfrm>
                     <a:prstGeom prst="rect">
                       <a:avLst/>
@@ -107,31 +108,16 @@
           <w:sz w:val="28"/>
           <w:szCs w:val="28"/>
         </w:rPr>
-        <w:t xml:space="preserve">Diagrama de </w:t>
-      </w:r>
-      <w:r>
-        <w:rPr>
-          <w:b/>
-          <w:bCs/>
-          <w:sz w:val="28"/>
-          <w:szCs w:val="28"/>
-        </w:rPr>
-        <w:t>Actividad</w:t>
-      </w:r>
-      <w:r>
-        <w:rPr>
-          <w:b/>
-          <w:bCs/>
-          <w:sz w:val="28"/>
-          <w:szCs w:val="28"/>
-        </w:rPr>
-        <w:t xml:space="preserve"> Ingresar al sistema</w:t>
-      </w:r>
-    </w:p>
-    <w:p>
-      <w:pPr>
-        <w:rPr>
-          <w:noProof/>
+        <w:t xml:space="preserve">Diagrama de caso de uso </w:t>
+      </w:r>
+    </w:p>
+    <w:p>
+      <w:pPr>
+        <w:rPr>
+          <w:b/>
+          <w:bCs/>
+          <w:sz w:val="28"/>
+          <w:szCs w:val="28"/>
         </w:rPr>
       </w:pPr>
       <w:r>
@@ -139,10 +125,10 @@
           <w:noProof/>
         </w:rPr>
         <w:drawing>
-          <wp:inline distT="0" distB="0" distL="0" distR="0" wp14:anchorId="76C6CDD7" wp14:editId="18767C40">
-            <wp:extent cx="5400040" cy="4981575"/>
-            <wp:effectExtent l="0" t="0" r="0" b="9525"/>
-            <wp:docPr id="2" name="Imagen 2"/>
+          <wp:inline distT="0" distB="0" distL="0" distR="0" wp14:anchorId="1B76542E" wp14:editId="1BF19B4F">
+            <wp:extent cx="5400040" cy="1613535"/>
+            <wp:effectExtent l="0" t="0" r="0" b="5715"/>
+            <wp:docPr id="1" name="Imagen 1"/>
             <wp:cNvGraphicFramePr>
               <a:graphicFrameLocks xmlns:a="http://schemas.openxmlformats.org/drawingml/2006/main" noChangeAspect="1"/>
             </wp:cNvGraphicFramePr>
@@ -162,6 +148,121 @@
                   <pic:spPr>
                     <a:xfrm>
                       <a:off x="0" y="0"/>
+                      <a:ext cx="5400040" cy="1613535"/>
+                    </a:xfrm>
+                    <a:prstGeom prst="rect">
+                      <a:avLst/>
+                    </a:prstGeom>
+                  </pic:spPr>
+                </pic:pic>
+              </a:graphicData>
+            </a:graphic>
+          </wp:inline>
+        </w:drawing>
+      </w:r>
+    </w:p>
+    <w:p>
+      <w:pPr>
+        <w:rPr>
+          <w:b/>
+          <w:bCs/>
+          <w:sz w:val="28"/>
+          <w:szCs w:val="28"/>
+        </w:rPr>
+      </w:pPr>
+    </w:p>
+    <w:p>
+      <w:pPr>
+        <w:rPr>
+          <w:b/>
+          <w:bCs/>
+          <w:sz w:val="28"/>
+          <w:szCs w:val="28"/>
+        </w:rPr>
+      </w:pPr>
+    </w:p>
+    <w:p>
+      <w:pPr>
+        <w:rPr>
+          <w:b/>
+          <w:bCs/>
+          <w:sz w:val="28"/>
+          <w:szCs w:val="28"/>
+        </w:rPr>
+      </w:pPr>
+    </w:p>
+    <w:p>
+      <w:pPr>
+        <w:rPr>
+          <w:b/>
+          <w:bCs/>
+          <w:sz w:val="28"/>
+          <w:szCs w:val="28"/>
+        </w:rPr>
+      </w:pPr>
+      <w:r>
+        <w:rPr>
+          <w:b/>
+          <w:bCs/>
+          <w:sz w:val="28"/>
+          <w:szCs w:val="28"/>
+        </w:rPr>
+        <w:t xml:space="preserve">Diagrama de </w:t>
+      </w:r>
+      <w:r>
+        <w:rPr>
+          <w:b/>
+          <w:bCs/>
+          <w:sz w:val="28"/>
+          <w:szCs w:val="28"/>
+        </w:rPr>
+        <w:t>Actividad</w:t>
+      </w:r>
+      <w:r>
+        <w:rPr>
+          <w:b/>
+          <w:bCs/>
+          <w:sz w:val="28"/>
+          <w:szCs w:val="28"/>
+        </w:rPr>
+        <w:t xml:space="preserve"> Ingresar al sistema</w:t>
+      </w:r>
+    </w:p>
+    <w:p>
+      <w:pPr>
+        <w:rPr>
+          <w:noProof/>
+        </w:rPr>
+      </w:pPr>
+      <w:r>
+        <w:rPr>
+          <w:noProof/>
+        </w:rPr>
+        <w:lastRenderedPageBreak/>
+        <w:drawing>
+          <wp:inline distT="0" distB="0" distL="0" distR="0" wp14:anchorId="76C6CDD7" wp14:editId="18767C40">
+            <wp:extent cx="5400040" cy="4981575"/>
+            <wp:effectExtent l="0" t="0" r="0" b="9525"/>
+            <wp:docPr id="2" name="Imagen 2"/>
+            <wp:cNvGraphicFramePr>
+              <a:graphicFrameLocks xmlns:a="http://schemas.openxmlformats.org/drawingml/2006/main" noChangeAspect="1"/>
+            </wp:cNvGraphicFramePr>
+            <a:graphic xmlns:a="http://schemas.openxmlformats.org/drawingml/2006/main">
+              <a:graphicData uri="http://schemas.openxmlformats.org/drawingml/2006/picture">
+                <pic:pic xmlns:pic="http://schemas.openxmlformats.org/drawingml/2006/picture">
+                  <pic:nvPicPr>
+                    <pic:cNvPr id="1" name=""/>
+                    <pic:cNvPicPr/>
+                  </pic:nvPicPr>
+                  <pic:blipFill>
+                    <a:blip r:embed="rId6"/>
+                    <a:stretch>
+                      <a:fillRect/>
+                    </a:stretch>
+                  </pic:blipFill>
+                  <pic:spPr>
+                    <a:xfrm>
+                      <a:off x="0" y="0"/>
                       <a:ext cx="5400040" cy="4981575"/>
                     </a:xfrm>
                     <a:prstGeom prst="rect">
@@ -206,59 +307,115 @@
     <w:p>
       <w:pPr>
         <w:rPr>
-          <w:b/>
-          <w:bCs/>
-          <w:sz w:val="28"/>
-          <w:szCs w:val="28"/>
-        </w:rPr>
-      </w:pPr>
-      <w:r>
-        <w:rPr>
-          <w:sz w:val="28"/>
-          <w:szCs w:val="28"/>
+          <w:noProof/>
+        </w:rPr>
+      </w:pPr>
+    </w:p>
+    <w:p>
+      <w:pPr>
+        <w:rPr>
+          <w:noProof/>
+        </w:rPr>
+      </w:pPr>
+    </w:p>
+    <w:p>
+      <w:pPr>
+        <w:rPr>
+          <w:noProof/>
+        </w:rPr>
+      </w:pPr>
+    </w:p>
+    <w:p>
+      <w:pPr>
+        <w:rPr>
+          <w:noProof/>
+        </w:rPr>
+      </w:pPr>
+    </w:p>
+    <w:p>
+      <w:pPr>
+        <w:rPr>
+          <w:noProof/>
+        </w:rPr>
+      </w:pPr>
+    </w:p>
+    <w:p>
+      <w:pPr>
+        <w:rPr>
+          <w:noProof/>
+        </w:rPr>
+      </w:pPr>
+    </w:p>
+    <w:p>
+      <w:pPr>
+        <w:rPr>
+          <w:noProof/>
+        </w:rPr>
+      </w:pPr>
+    </w:p>
+    <w:p>
+      <w:pPr>
+        <w:rPr>
+          <w:noProof/>
+        </w:rPr>
+      </w:pPr>
+    </w:p>
+    <w:p>
+      <w:pPr>
+        <w:rPr>
+          <w:b/>
+          <w:bCs/>
+          <w:sz w:val="28"/>
+          <w:szCs w:val="28"/>
+        </w:rPr>
+      </w:pPr>
+      <w:r>
+        <w:rPr>
+          <w:sz w:val="28"/>
+          <w:szCs w:val="28"/>
+        </w:rPr>
+        <w:tab/>
+      </w:r>
+      <w:r>
+        <w:rPr>
+          <w:b/>
+          <w:bCs/>
+          <w:sz w:val="28"/>
+          <w:szCs w:val="28"/>
+        </w:rPr>
+        <w:t xml:space="preserve">Diagrama de Actividad </w:t>
+      </w:r>
+      <w:r>
+        <w:rPr>
+          <w:b/>
+          <w:bCs/>
+          <w:sz w:val="28"/>
+          <w:szCs w:val="28"/>
+        </w:rPr>
+        <w:t>Ingresar datos del paciente</w:t>
+      </w:r>
+      <w:r>
+        <w:rPr>
+          <w:b/>
+          <w:bCs/>
+          <w:sz w:val="28"/>
+          <w:szCs w:val="28"/>
+        </w:rPr>
+        <w:t>.</w:t>
+      </w:r>
+    </w:p>
+    <w:p>
+      <w:pPr>
+        <w:rPr>
+          <w:sz w:val="28"/>
+          <w:szCs w:val="28"/>
+        </w:rPr>
+      </w:pPr>
+      <w:r>
+        <w:rPr>
+          <w:noProof/>
         </w:rPr>
         <w:lastRenderedPageBreak/>
-        <w:tab/>
-      </w:r>
-      <w:r>
-        <w:rPr>
-          <w:b/>
-          <w:bCs/>
-          <w:sz w:val="28"/>
-          <w:szCs w:val="28"/>
-        </w:rPr>
-        <w:t xml:space="preserve">Diagrama de Actividad </w:t>
-      </w:r>
-      <w:r>
-        <w:rPr>
-          <w:b/>
-          <w:bCs/>
-          <w:sz w:val="28"/>
-          <w:szCs w:val="28"/>
-        </w:rPr>
-        <w:t>Ingresar datos del paciente</w:t>
-      </w:r>
-      <w:r>
-        <w:rPr>
-          <w:b/>
-          <w:bCs/>
-          <w:sz w:val="28"/>
-          <w:szCs w:val="28"/>
-        </w:rPr>
-        <w:t>.</w:t>
-      </w:r>
-    </w:p>
-    <w:p>
-      <w:pPr>
-        <w:rPr>
-          <w:sz w:val="28"/>
-          <w:szCs w:val="28"/>
-        </w:rPr>
-      </w:pPr>
-      <w:r>
-        <w:rPr>
-          <w:noProof/>
-        </w:rPr>
         <w:drawing>
           <wp:inline distT="0" distB="0" distL="0" distR="0" wp14:anchorId="4EA98562" wp14:editId="586ED558">
             <wp:extent cx="5086350" cy="7048500"/>
@@ -275,7 +432,7 @@
                     <pic:cNvPicPr/>
                   </pic:nvPicPr>
                   <pic:blipFill>
-                    <a:blip r:embed="rId6"/>
+                    <a:blip r:embed="rId7"/>
                     <a:stretch>
                       <a:fillRect/>
                     </a:stretch>

</xml_diff>

<commit_message>
Insercion de nuevos diagramas
Se ingreso el diagrama de actividad y el de casos de uso de buscar
</commit_message>
<xml_diff>
--- a/Documentacion/Diagramas del proyecto.docx
+++ b/Documentacion/Diagramas del proyecto.docx
@@ -94,6 +94,17 @@
     </w:p>
     <w:p>
       <w:pPr>
+        <w:jc w:val="center"/>
+        <w:rPr>
+          <w:b/>
+          <w:bCs/>
+          <w:sz w:val="28"/>
+          <w:szCs w:val="28"/>
+        </w:rPr>
+      </w:pPr>
+    </w:p>
+    <w:p>
+      <w:pPr>
         <w:rPr>
           <w:b/>
           <w:bCs/>
@@ -125,10 +136,10 @@
           <w:noProof/>
         </w:rPr>
         <w:drawing>
-          <wp:inline distT="0" distB="0" distL="0" distR="0" wp14:anchorId="1B76542E" wp14:editId="1BF19B4F">
-            <wp:extent cx="5400040" cy="1613535"/>
-            <wp:effectExtent l="0" t="0" r="0" b="5715"/>
-            <wp:docPr id="1" name="Imagen 1"/>
+          <wp:inline distT="0" distB="0" distL="0" distR="0" wp14:anchorId="5A959400" wp14:editId="2A511023">
+            <wp:extent cx="5400040" cy="1861820"/>
+            <wp:effectExtent l="0" t="0" r="0" b="5080"/>
+            <wp:docPr id="1" name="Imagen 1" descr="Diagrama&#10;&#10;Descripción generada automáticamente"/>
             <wp:cNvGraphicFramePr>
               <a:graphicFrameLocks xmlns:a="http://schemas.openxmlformats.org/drawingml/2006/main" noChangeAspect="1"/>
             </wp:cNvGraphicFramePr>
@@ -136,7 +147,7 @@
               <a:graphicData uri="http://schemas.openxmlformats.org/drawingml/2006/picture">
                 <pic:pic xmlns:pic="http://schemas.openxmlformats.org/drawingml/2006/picture">
                   <pic:nvPicPr>
-                    <pic:cNvPr id="1" name=""/>
+                    <pic:cNvPr id="1" name="Imagen 1" descr="Diagrama&#10;&#10;Descripción generada automáticamente"/>
                     <pic:cNvPicPr/>
                   </pic:nvPicPr>
                   <pic:blipFill>
@@ -148,7 +159,7 @@
                   <pic:spPr>
                     <a:xfrm>
                       <a:off x="0" y="0"/>
-                      <a:ext cx="5400040" cy="1613535"/>
+                      <a:ext cx="5400040" cy="1861820"/>
                     </a:xfrm>
                     <a:prstGeom prst="rect">
                       <a:avLst/>
@@ -200,6 +211,86 @@
           <w:szCs w:val="28"/>
         </w:rPr>
       </w:pPr>
+    </w:p>
+    <w:p>
+      <w:pPr>
+        <w:rPr>
+          <w:b/>
+          <w:bCs/>
+          <w:sz w:val="28"/>
+          <w:szCs w:val="28"/>
+        </w:rPr>
+      </w:pPr>
+    </w:p>
+    <w:p>
+      <w:pPr>
+        <w:rPr>
+          <w:b/>
+          <w:bCs/>
+          <w:sz w:val="28"/>
+          <w:szCs w:val="28"/>
+        </w:rPr>
+      </w:pPr>
+    </w:p>
+    <w:p>
+      <w:pPr>
+        <w:rPr>
+          <w:b/>
+          <w:bCs/>
+          <w:sz w:val="28"/>
+          <w:szCs w:val="28"/>
+        </w:rPr>
+      </w:pPr>
+    </w:p>
+    <w:p>
+      <w:pPr>
+        <w:rPr>
+          <w:b/>
+          <w:bCs/>
+          <w:sz w:val="28"/>
+          <w:szCs w:val="28"/>
+        </w:rPr>
+      </w:pPr>
+    </w:p>
+    <w:p>
+      <w:pPr>
+        <w:rPr>
+          <w:b/>
+          <w:bCs/>
+          <w:sz w:val="28"/>
+          <w:szCs w:val="28"/>
+        </w:rPr>
+      </w:pPr>
+    </w:p>
+    <w:p>
+      <w:pPr>
+        <w:rPr>
+          <w:b/>
+          <w:bCs/>
+          <w:sz w:val="28"/>
+          <w:szCs w:val="28"/>
+        </w:rPr>
+      </w:pPr>
+    </w:p>
+    <w:p>
+      <w:pPr>
+        <w:rPr>
+          <w:b/>
+          <w:bCs/>
+          <w:sz w:val="28"/>
+          <w:szCs w:val="28"/>
+        </w:rPr>
+      </w:pPr>
+    </w:p>
+    <w:p>
+      <w:pPr>
+        <w:rPr>
+          <w:b/>
+          <w:bCs/>
+          <w:sz w:val="28"/>
+          <w:szCs w:val="28"/>
+        </w:rPr>
+      </w:pPr>
       <w:r>
         <w:rPr>
           <w:b/>
@@ -238,7 +329,6 @@
         <w:rPr>
           <w:noProof/>
         </w:rPr>
-        <w:lastRenderedPageBreak/>
         <w:drawing>
           <wp:inline distT="0" distB="0" distL="0" distR="0" wp14:anchorId="76C6CDD7" wp14:editId="18767C40">
             <wp:extent cx="5400040" cy="4981575"/>
@@ -407,15 +497,13 @@
     <w:p>
       <w:pPr>
         <w:rPr>
-          <w:sz w:val="28"/>
-          <w:szCs w:val="28"/>
-        </w:rPr>
-      </w:pPr>
-      <w:r>
-        <w:rPr>
-          <w:noProof/>
-        </w:rPr>
-        <w:lastRenderedPageBreak/>
+          <w:noProof/>
+        </w:rPr>
+      </w:pPr>
+      <w:r>
+        <w:rPr>
+          <w:noProof/>
+        </w:rPr>
         <w:drawing>
           <wp:inline distT="0" distB="0" distL="0" distR="0" wp14:anchorId="4EA98562" wp14:editId="586ED558">
             <wp:extent cx="5086350" cy="7048500"/>
@@ -441,6 +529,132 @@
                     <a:xfrm>
                       <a:off x="0" y="0"/>
                       <a:ext cx="5086350" cy="7048500"/>
+                    </a:xfrm>
+                    <a:prstGeom prst="rect">
+                      <a:avLst/>
+                    </a:prstGeom>
+                  </pic:spPr>
+                </pic:pic>
+              </a:graphicData>
+            </a:graphic>
+          </wp:inline>
+        </w:drawing>
+      </w:r>
+    </w:p>
+    <w:p>
+      <w:pPr>
+        <w:rPr>
+          <w:noProof/>
+        </w:rPr>
+      </w:pPr>
+    </w:p>
+    <w:p>
+      <w:pPr>
+        <w:tabs>
+          <w:tab w:val="left" w:pos="2916"/>
+        </w:tabs>
+        <w:rPr>
+          <w:sz w:val="28"/>
+          <w:szCs w:val="28"/>
+        </w:rPr>
+      </w:pPr>
+      <w:r>
+        <w:rPr>
+          <w:sz w:val="28"/>
+          <w:szCs w:val="28"/>
+        </w:rPr>
+        <w:tab/>
+      </w:r>
+    </w:p>
+    <w:p>
+      <w:pPr>
+        <w:tabs>
+          <w:tab w:val="left" w:pos="2916"/>
+        </w:tabs>
+        <w:rPr>
+          <w:sz w:val="28"/>
+          <w:szCs w:val="28"/>
+        </w:rPr>
+      </w:pPr>
+    </w:p>
+    <w:p>
+      <w:pPr>
+        <w:tabs>
+          <w:tab w:val="left" w:pos="2916"/>
+        </w:tabs>
+        <w:rPr>
+          <w:sz w:val="28"/>
+          <w:szCs w:val="28"/>
+        </w:rPr>
+      </w:pPr>
+    </w:p>
+    <w:p>
+      <w:pPr>
+        <w:rPr>
+          <w:b/>
+          <w:bCs/>
+          <w:sz w:val="28"/>
+          <w:szCs w:val="28"/>
+        </w:rPr>
+      </w:pPr>
+      <w:r>
+        <w:rPr>
+          <w:b/>
+          <w:bCs/>
+          <w:sz w:val="28"/>
+          <w:szCs w:val="28"/>
+        </w:rPr>
+        <w:t xml:space="preserve">Diagrama de Actividad </w:t>
+      </w:r>
+      <w:r>
+        <w:rPr>
+          <w:b/>
+          <w:bCs/>
+          <w:sz w:val="28"/>
+          <w:szCs w:val="28"/>
+        </w:rPr>
+        <w:t>Buscar Paciente</w:t>
+      </w:r>
+    </w:p>
+    <w:p>
+      <w:pPr>
+        <w:tabs>
+          <w:tab w:val="left" w:pos="2916"/>
+        </w:tabs>
+        <w:rPr>
+          <w:sz w:val="28"/>
+          <w:szCs w:val="28"/>
+        </w:rPr>
+      </w:pPr>
+      <w:r>
+        <w:rPr>
+          <w:noProof/>
+        </w:rPr>
+        <w:drawing>
+          <wp:inline distT="0" distB="0" distL="0" distR="0" wp14:anchorId="767377C2" wp14:editId="73ACD2C7">
+            <wp:extent cx="5400040" cy="5182235"/>
+            <wp:effectExtent l="0" t="0" r="0" b="0"/>
+            <wp:docPr id="5" name="Imagen 5" descr="Diagrama&#10;&#10;Descripción generada automáticamente"/>
+            <wp:cNvGraphicFramePr>
+              <a:graphicFrameLocks xmlns:a="http://schemas.openxmlformats.org/drawingml/2006/main" noChangeAspect="1"/>
+            </wp:cNvGraphicFramePr>
+            <a:graphic xmlns:a="http://schemas.openxmlformats.org/drawingml/2006/main">
+              <a:graphicData uri="http://schemas.openxmlformats.org/drawingml/2006/picture">
+                <pic:pic xmlns:pic="http://schemas.openxmlformats.org/drawingml/2006/picture">
+                  <pic:nvPicPr>
+                    <pic:cNvPr id="5" name="Imagen 5" descr="Diagrama&#10;&#10;Descripción generada automáticamente"/>
+                    <pic:cNvPicPr/>
+                  </pic:nvPicPr>
+                  <pic:blipFill>
+                    <a:blip r:embed="rId8"/>
+                    <a:stretch>
+                      <a:fillRect/>
+                    </a:stretch>
+                  </pic:blipFill>
+                  <pic:spPr>
+                    <a:xfrm>
+                      <a:off x="0" y="0"/>
+                      <a:ext cx="5400040" cy="5182235"/>
                     </a:xfrm>
                     <a:prstGeom prst="rect">
                       <a:avLst/>

</xml_diff>